<commit_message>
Iteration 8 and 9 coversheet
</commit_message>
<xml_diff>
--- a/Iteration 8/Iteration 8 coversheet.docx
+++ b/Iteration 8/Iteration 8 coversheet.docx
@@ -31,7 +31,6 @@
                 <w:szCs w:val="36"/>
               </w:rPr>
             </w:pPr>
-            <w:proofErr w:type="spellStart"/>
             <w:r>
               <w:rPr>
                 <w:sz w:val="36"/>
@@ -39,7 +38,6 @@
               </w:rPr>
               <w:t>JustHealth</w:t>
             </w:r>
-            <w:proofErr w:type="spellEnd"/>
             <w:r>
               <w:rPr>
                 <w:sz w:val="36"/>
@@ -246,7 +244,6 @@
                 <w:b w:val="0"/>
               </w:rPr>
             </w:pPr>
-            <w:bookmarkStart w:id="0" w:name="_GoBack"/>
             <w:r>
               <w:rPr>
                 <w:b w:val="0"/>
@@ -254,7 +251,6 @@
               <w:t xml:space="preserve">Initial progress on the admin portal </w:t>
             </w:r>
           </w:p>
-          <w:bookmarkEnd w:id="0"/>
           <w:p>
             <w:pPr>
               <w:pStyle w:val="ListParagraph"/>
@@ -283,7 +279,36 @@
               <w:t>What we Achieved:</w:t>
             </w:r>
           </w:p>
-          <w:p/>
+          <w:p>
+            <w:pPr>
+              <w:pStyle w:val="ListParagraph"/>
+              <w:numPr>
+                <w:ilvl w:val="0"/>
+                <w:numId w:val="7"/>
+              </w:numPr>
+            </w:pPr>
+            <w:r>
+              <w:rPr>
+                <w:b w:val="0"/>
+              </w:rPr>
+              <w:t xml:space="preserve">During this iteration we met all the above aims. We created a push notification system on android and notifications and reminders on the web. </w:t>
+            </w:r>
+          </w:p>
+          <w:p>
+            <w:pPr>
+              <w:pStyle w:val="ListParagraph"/>
+              <w:numPr>
+                <w:ilvl w:val="0"/>
+                <w:numId w:val="7"/>
+              </w:numPr>
+            </w:pPr>
+            <w:r>
+              <w:rPr>
+                <w:b w:val="0"/>
+              </w:rPr>
+              <w:t>Progress on the admin portal was made</w:t>
+            </w:r>
+          </w:p>
         </w:tc>
       </w:tr>
       <w:tr>
@@ -309,6 +334,32 @@
                 <w:ilvl w:val="0"/>
                 <w:numId w:val="5"/>
               </w:numPr>
+            </w:pPr>
+            <w:r>
+              <w:rPr>
+                <w:b w:val="0"/>
+              </w:rPr>
+              <w:t xml:space="preserve">Push notifications, Google cloud services </w:t>
+            </w:r>
+          </w:p>
+          <w:p>
+            <w:pPr>
+              <w:pStyle w:val="ListParagraph"/>
+              <w:numPr>
+                <w:ilvl w:val="0"/>
+                <w:numId w:val="5"/>
+              </w:numPr>
+            </w:pPr>
+            <w:r>
+              <w:rPr>
+                <w:b w:val="0"/>
+              </w:rPr>
+              <w:t xml:space="preserve">Signaling (Handling system events) </w:t>
+            </w:r>
+          </w:p>
+          <w:p>
+            <w:pPr>
+              <w:pStyle w:val="ListParagraph"/>
             </w:pPr>
           </w:p>
         </w:tc>
@@ -337,6 +388,14 @@
                 <w:numId w:val="6"/>
               </w:numPr>
             </w:pPr>
+            <w:r>
+              <w:rPr>
+                <w:b w:val="0"/>
+              </w:rPr>
+              <w:t xml:space="preserve">Split up the code better by putting it into different modules. </w:t>
+            </w:r>
+            <w:bookmarkStart w:id="0" w:name="_GoBack"/>
+            <w:bookmarkEnd w:id="0"/>
           </w:p>
           <w:p/>
           <w:p/>
@@ -470,6 +529,119 @@
     </w:lvl>
   </w:abstractNum>
   <w:abstractNum w:abstractNumId="1">
+    <w:nsid w:val="13195DB8"/>
+    <w:multiLevelType w:val="hybridMultilevel"/>
+    <w:tmpl w:val="46907468"/>
+    <w:lvl w:ilvl="0" w:tplc="04090001">
+      <w:start w:val="1"/>
+      <w:numFmt w:val="bullet"/>
+      <w:lvlText w:val=""/>
+      <w:lvlJc w:val="left"/>
+      <w:pPr>
+        <w:ind w:left="720" w:hanging="360"/>
+      </w:pPr>
+      <w:rPr>
+        <w:rFonts w:ascii="Symbol" w:hAnsi="Symbol" w:hint="default"/>
+      </w:rPr>
+    </w:lvl>
+    <w:lvl w:ilvl="1" w:tplc="04090003" w:tentative="1">
+      <w:start w:val="1"/>
+      <w:numFmt w:val="bullet"/>
+      <w:lvlText w:val="o"/>
+      <w:lvlJc w:val="left"/>
+      <w:pPr>
+        <w:ind w:left="1440" w:hanging="360"/>
+      </w:pPr>
+      <w:rPr>
+        <w:rFonts w:ascii="Courier New" w:hAnsi="Courier New" w:hint="default"/>
+      </w:rPr>
+    </w:lvl>
+    <w:lvl w:ilvl="2" w:tplc="04090005" w:tentative="1">
+      <w:start w:val="1"/>
+      <w:numFmt w:val="bullet"/>
+      <w:lvlText w:val=""/>
+      <w:lvlJc w:val="left"/>
+      <w:pPr>
+        <w:ind w:left="2160" w:hanging="360"/>
+      </w:pPr>
+      <w:rPr>
+        <w:rFonts w:ascii="Wingdings" w:hAnsi="Wingdings" w:hint="default"/>
+      </w:rPr>
+    </w:lvl>
+    <w:lvl w:ilvl="3" w:tplc="04090001" w:tentative="1">
+      <w:start w:val="1"/>
+      <w:numFmt w:val="bullet"/>
+      <w:lvlText w:val=""/>
+      <w:lvlJc w:val="left"/>
+      <w:pPr>
+        <w:ind w:left="2880" w:hanging="360"/>
+      </w:pPr>
+      <w:rPr>
+        <w:rFonts w:ascii="Symbol" w:hAnsi="Symbol" w:hint="default"/>
+      </w:rPr>
+    </w:lvl>
+    <w:lvl w:ilvl="4" w:tplc="04090003" w:tentative="1">
+      <w:start w:val="1"/>
+      <w:numFmt w:val="bullet"/>
+      <w:lvlText w:val="o"/>
+      <w:lvlJc w:val="left"/>
+      <w:pPr>
+        <w:ind w:left="3600" w:hanging="360"/>
+      </w:pPr>
+      <w:rPr>
+        <w:rFonts w:ascii="Courier New" w:hAnsi="Courier New" w:hint="default"/>
+      </w:rPr>
+    </w:lvl>
+    <w:lvl w:ilvl="5" w:tplc="04090005" w:tentative="1">
+      <w:start w:val="1"/>
+      <w:numFmt w:val="bullet"/>
+      <w:lvlText w:val=""/>
+      <w:lvlJc w:val="left"/>
+      <w:pPr>
+        <w:ind w:left="4320" w:hanging="360"/>
+      </w:pPr>
+      <w:rPr>
+        <w:rFonts w:ascii="Wingdings" w:hAnsi="Wingdings" w:hint="default"/>
+      </w:rPr>
+    </w:lvl>
+    <w:lvl w:ilvl="6" w:tplc="04090001" w:tentative="1">
+      <w:start w:val="1"/>
+      <w:numFmt w:val="bullet"/>
+      <w:lvlText w:val=""/>
+      <w:lvlJc w:val="left"/>
+      <w:pPr>
+        <w:ind w:left="5040" w:hanging="360"/>
+      </w:pPr>
+      <w:rPr>
+        <w:rFonts w:ascii="Symbol" w:hAnsi="Symbol" w:hint="default"/>
+      </w:rPr>
+    </w:lvl>
+    <w:lvl w:ilvl="7" w:tplc="04090003" w:tentative="1">
+      <w:start w:val="1"/>
+      <w:numFmt w:val="bullet"/>
+      <w:lvlText w:val="o"/>
+      <w:lvlJc w:val="left"/>
+      <w:pPr>
+        <w:ind w:left="5760" w:hanging="360"/>
+      </w:pPr>
+      <w:rPr>
+        <w:rFonts w:ascii="Courier New" w:hAnsi="Courier New" w:hint="default"/>
+      </w:rPr>
+    </w:lvl>
+    <w:lvl w:ilvl="8" w:tplc="04090005" w:tentative="1">
+      <w:start w:val="1"/>
+      <w:numFmt w:val="bullet"/>
+      <w:lvlText w:val=""/>
+      <w:lvlJc w:val="left"/>
+      <w:pPr>
+        <w:ind w:left="6480" w:hanging="360"/>
+      </w:pPr>
+      <w:rPr>
+        <w:rFonts w:ascii="Wingdings" w:hAnsi="Wingdings" w:hint="default"/>
+      </w:rPr>
+    </w:lvl>
+  </w:abstractNum>
+  <w:abstractNum w:abstractNumId="2">
     <w:nsid w:val="1C4F35C8"/>
     <w:multiLevelType w:val="hybridMultilevel"/>
     <w:tmpl w:val="02B05272"/>
@@ -582,7 +754,7 @@
       </w:rPr>
     </w:lvl>
   </w:abstractNum>
-  <w:abstractNum w:abstractNumId="2">
+  <w:abstractNum w:abstractNumId="3">
     <w:nsid w:val="254869B3"/>
     <w:multiLevelType w:val="hybridMultilevel"/>
     <w:tmpl w:val="91E0ABF0"/>
@@ -695,7 +867,7 @@
       </w:rPr>
     </w:lvl>
   </w:abstractNum>
-  <w:abstractNum w:abstractNumId="3">
+  <w:abstractNum w:abstractNumId="4">
     <w:nsid w:val="3DA17848"/>
     <w:multiLevelType w:val="hybridMultilevel"/>
     <w:tmpl w:val="6122F4AE"/>
@@ -808,7 +980,7 @@
       </w:rPr>
     </w:lvl>
   </w:abstractNum>
-  <w:abstractNum w:abstractNumId="4">
+  <w:abstractNum w:abstractNumId="5">
     <w:nsid w:val="424232E9"/>
     <w:multiLevelType w:val="hybridMultilevel"/>
     <w:tmpl w:val="B25012C6"/>
@@ -921,7 +1093,7 @@
       </w:rPr>
     </w:lvl>
   </w:abstractNum>
-  <w:abstractNum w:abstractNumId="5">
+  <w:abstractNum w:abstractNumId="6">
     <w:nsid w:val="7542288C"/>
     <w:multiLevelType w:val="hybridMultilevel"/>
     <w:tmpl w:val="9B5465AA"/>
@@ -1035,22 +1207,25 @@
     </w:lvl>
   </w:abstractNum>
   <w:num w:numId="1">
+    <w:abstractNumId w:val="5"/>
+  </w:num>
+  <w:num w:numId="2">
+    <w:abstractNumId w:val="2"/>
+  </w:num>
+  <w:num w:numId="3">
     <w:abstractNumId w:val="4"/>
   </w:num>
-  <w:num w:numId="2">
-    <w:abstractNumId w:val="1"/>
-  </w:num>
-  <w:num w:numId="3">
+  <w:num w:numId="4">
     <w:abstractNumId w:val="3"/>
-  </w:num>
-  <w:num w:numId="4">
-    <w:abstractNumId w:val="2"/>
   </w:num>
   <w:num w:numId="5">
     <w:abstractNumId w:val="0"/>
   </w:num>
   <w:num w:numId="6">
-    <w:abstractNumId w:val="5"/>
+    <w:abstractNumId w:val="6"/>
+  </w:num>
+  <w:num w:numId="7">
+    <w:abstractNumId w:val="1"/>
   </w:num>
 </w:numbering>
 </file>

</xml_diff>